<commit_message>
Logboek update en database connection
(Denk ik dan)
</commit_message>
<xml_diff>
--- a/documentation/Logboek Examen.docx
+++ b/documentation/Logboek Examen.docx
@@ -472,7 +472,25 @@
           <w:sz w:val="44"/>
           <w:szCs w:val="44"/>
         </w:rPr>
-        <w:t>Dinsdag 7 april 2021</w:t>
+        <w:t xml:space="preserve">Dinsdag </w:t>
+      </w:r>
+      <w:r>
+        <w:rPr>
+          <w:b/>
+          <w:bCs/>
+          <w:sz w:val="44"/>
+          <w:szCs w:val="44"/>
+        </w:rPr>
+        <w:t>6</w:t>
+      </w:r>
+      <w:r>
+        <w:rPr>
+          <w:b/>
+          <w:bCs/>
+          <w:sz w:val="44"/>
+          <w:szCs w:val="44"/>
+        </w:rPr>
+        <w:t xml:space="preserve"> april 2021</w:t>
       </w:r>
     </w:p>
     <w:p>
@@ -488,6 +506,48 @@
           <w:szCs w:val="24"/>
         </w:rPr>
         <w:t>Vandaag heb ik de analyse besproken met mijn opdrachtnemer en assessor, de opdracht begint nu dus ook echt, de deadline staat nu op 1 juni. Ik zal nu eerst onderzoeken wat de beste manier is om nu verder te gaan.</w:t>
+      </w:r>
+    </w:p>
+    <w:p>
+      <w:pPr>
+        <w:rPr>
+          <w:sz w:val="24"/>
+          <w:szCs w:val="24"/>
+        </w:rPr>
+      </w:pPr>
+    </w:p>
+    <w:p>
+      <w:pPr>
+        <w:rPr>
+          <w:b/>
+          <w:bCs/>
+          <w:sz w:val="44"/>
+          <w:szCs w:val="44"/>
+        </w:rPr>
+      </w:pPr>
+      <w:r>
+        <w:rPr>
+          <w:b/>
+          <w:bCs/>
+          <w:sz w:val="44"/>
+          <w:szCs w:val="44"/>
+        </w:rPr>
+        <w:t>Woensdag 7 april 2021</w:t>
+      </w:r>
+    </w:p>
+    <w:p>
+      <w:pPr>
+        <w:rPr>
+          <w:sz w:val="24"/>
+          <w:szCs w:val="24"/>
+        </w:rPr>
+      </w:pPr>
+      <w:r>
+        <w:rPr>
+          <w:sz w:val="24"/>
+          <w:szCs w:val="24"/>
+        </w:rPr>
+        <w:t>Vandaag heb ik verschillende schetsen gemaakt voor de verschillende schermen, namelijk: matten bewerken, matten toevoegen en inloggen. Verder heb ik ook een tekening gemaakt voor de mogelijke database die achter het programma komt te zitten. Morgen zal ik kijken of ik een mooie en duidelijke planning kan genereren, en misschien een begin kan maken aan het inloggen.</w:t>
       </w:r>
     </w:p>
     <w:sectPr>

</xml_diff>

<commit_message>
Update aan het logboek.
Gister vergeten om het log boek te veranderen, doe ik dat toch lekker deze ochtend.
</commit_message>
<xml_diff>
--- a/documentation/Logboek Examen.docx
+++ b/documentation/Logboek Examen.docx
@@ -70,23 +70,7 @@
           <w:sz w:val="24"/>
           <w:szCs w:val="24"/>
         </w:rPr>
-        <w:t xml:space="preserve">een </w:t>
-      </w:r>
-      <w:proofErr w:type="spellStart"/>
-      <w:r>
-        <w:rPr>
-          <w:sz w:val="24"/>
-          <w:szCs w:val="24"/>
-        </w:rPr>
-        <w:t>use</w:t>
-      </w:r>
-      <w:proofErr w:type="spellEnd"/>
-      <w:r>
-        <w:rPr>
-          <w:sz w:val="24"/>
-          <w:szCs w:val="24"/>
-        </w:rPr>
-        <w:t xml:space="preserve"> case gemaakt, een fysieke (nog niet ingevoegde) schets, contactgegevens, geschatte kosten en </w:t>
+        <w:t xml:space="preserve">een use case gemaakt, een fysieke (nog niet ingevoegde) schets, contactgegevens, geschatte kosten en </w:t>
       </w:r>
       <w:r>
         <w:rPr>
@@ -135,23 +119,7 @@
           <w:sz w:val="24"/>
           <w:szCs w:val="24"/>
         </w:rPr>
-        <w:t xml:space="preserve">Vandaag een schets gemaakt van de hoofdpagina en in de analyse gezet, hierbij ook beschrijvingen toegevoegd over wat elk onderdeel is. Verder heb ik een user story gemaakt die bij de </w:t>
-      </w:r>
-      <w:proofErr w:type="spellStart"/>
-      <w:r>
-        <w:rPr>
-          <w:sz w:val="24"/>
-          <w:szCs w:val="24"/>
-        </w:rPr>
-        <w:t>use</w:t>
-      </w:r>
-      <w:proofErr w:type="spellEnd"/>
-      <w:r>
-        <w:rPr>
-          <w:sz w:val="24"/>
-          <w:szCs w:val="24"/>
-        </w:rPr>
-        <w:t xml:space="preserve"> case hoort.</w:t>
+        <w:t>Vandaag een schets gemaakt van de hoofdpagina en in de analyse gezet, hierbij ook beschrijvingen toegevoegd over wat elk onderdeel is. Verder heb ik een user story gemaakt die bij de use case hoort.</w:t>
       </w:r>
     </w:p>
     <w:p>
@@ -314,7 +282,6 @@
           <w:szCs w:val="44"/>
         </w:rPr>
       </w:pPr>
-      <w:proofErr w:type="spellStart"/>
       <w:r>
         <w:rPr>
           <w:b/>
@@ -323,64 +290,22 @@
           <w:szCs w:val="44"/>
         </w:rPr>
         <w:lastRenderedPageBreak/>
-        <w:t>dindag</w:t>
-      </w:r>
-      <w:proofErr w:type="spellEnd"/>
-      <w:r>
-        <w:rPr>
-          <w:b/>
-          <w:bCs/>
-          <w:sz w:val="44"/>
-          <w:szCs w:val="44"/>
-        </w:rPr>
-        <w:t xml:space="preserve"> 30 maart 2021</w:t>
-      </w:r>
-    </w:p>
-    <w:p>
-      <w:pPr>
-        <w:rPr>
-          <w:sz w:val="24"/>
-          <w:szCs w:val="24"/>
-        </w:rPr>
-      </w:pPr>
-      <w:r>
-        <w:rPr>
-          <w:sz w:val="24"/>
-          <w:szCs w:val="24"/>
-        </w:rPr>
-        <w:t xml:space="preserve">Vandaag voorbereidingen gemaakt voor het project, nagedacht over de database en verschillende </w:t>
-      </w:r>
-      <w:proofErr w:type="spellStart"/>
-      <w:r>
-        <w:rPr>
-          <w:sz w:val="24"/>
-          <w:szCs w:val="24"/>
-        </w:rPr>
-        <w:t>Symfony</w:t>
-      </w:r>
-      <w:proofErr w:type="spellEnd"/>
-      <w:r>
-        <w:rPr>
-          <w:sz w:val="24"/>
-          <w:szCs w:val="24"/>
-        </w:rPr>
-        <w:t xml:space="preserve"> </w:t>
-      </w:r>
-      <w:proofErr w:type="spellStart"/>
-      <w:r>
-        <w:rPr>
-          <w:sz w:val="24"/>
-          <w:szCs w:val="24"/>
-        </w:rPr>
-        <w:t>bundles</w:t>
-      </w:r>
-      <w:proofErr w:type="spellEnd"/>
-      <w:r>
-        <w:rPr>
-          <w:sz w:val="24"/>
-          <w:szCs w:val="24"/>
-        </w:rPr>
-        <w:t xml:space="preserve"> die ik zal willen gebruiken bij het project.</w:t>
+        <w:t>dindag 30 maart 2021</w:t>
+      </w:r>
+    </w:p>
+    <w:p>
+      <w:pPr>
+        <w:rPr>
+          <w:sz w:val="24"/>
+          <w:szCs w:val="24"/>
+        </w:rPr>
+      </w:pPr>
+      <w:r>
+        <w:rPr>
+          <w:sz w:val="24"/>
+          <w:szCs w:val="24"/>
+        </w:rPr>
+        <w:t>Vandaag voorbereidingen gemaakt voor het project, nagedacht over de database en verschillende Symfony bundles die ik zal willen gebruiken bij het project.</w:t>
       </w:r>
     </w:p>
     <w:p>
@@ -422,23 +347,7 @@
           <w:sz w:val="24"/>
           <w:szCs w:val="24"/>
         </w:rPr>
-        <w:t xml:space="preserve">Vandaag heb ik een datum gepland met mijn klant en assessor voor het bespreken van de analyse, verder heb ik een GitHub </w:t>
-      </w:r>
-      <w:proofErr w:type="spellStart"/>
-      <w:r>
-        <w:rPr>
-          <w:sz w:val="24"/>
-          <w:szCs w:val="24"/>
-        </w:rPr>
-        <w:t>repository</w:t>
-      </w:r>
-      <w:proofErr w:type="spellEnd"/>
-      <w:r>
-        <w:rPr>
-          <w:sz w:val="24"/>
-          <w:szCs w:val="24"/>
-        </w:rPr>
-        <w:t xml:space="preserve"> gemaakt voor het project.</w:t>
+        <w:t>Vandaag heb ik een datum gepland met mijn klant en assessor voor het bespreken van de analyse, verder heb ik een GitHub repository gemaakt voor het project.</w:t>
       </w:r>
       <w:r>
         <w:rPr>
@@ -548,6 +457,40 @@
           <w:szCs w:val="24"/>
         </w:rPr>
         <w:t>Vandaag heb ik verschillende schetsen gemaakt voor de verschillende schermen, namelijk: matten bewerken, matten toevoegen en inloggen. Verder heb ik ook een tekening gemaakt voor de mogelijke database die achter het programma komt te zitten. Morgen zal ik kijken of ik een mooie en duidelijke planning kan genereren, en misschien een begin kan maken aan het inloggen.</w:t>
+      </w:r>
+    </w:p>
+    <w:p>
+      <w:pPr>
+        <w:rPr>
+          <w:b/>
+          <w:bCs/>
+          <w:sz w:val="44"/>
+          <w:szCs w:val="44"/>
+        </w:rPr>
+      </w:pPr>
+      <w:r>
+        <w:rPr>
+          <w:b/>
+          <w:bCs/>
+          <w:sz w:val="44"/>
+          <w:szCs w:val="44"/>
+        </w:rPr>
+        <w:t>Donderdag 8 april 2021</w:t>
+      </w:r>
+    </w:p>
+    <w:p>
+      <w:pPr>
+        <w:rPr>
+          <w:sz w:val="24"/>
+          <w:szCs w:val="24"/>
+        </w:rPr>
+      </w:pPr>
+      <w:r>
+        <w:rPr>
+          <w:sz w:val="24"/>
+          <w:szCs w:val="24"/>
+        </w:rPr>
+        <w:t>Vandaag heb ik tijd bestaat aan het maken van de database die ik gister heb getekend, ik heb deze ook al gegenereerd met Symfony’s makerbundle. Dit is ook verder gelukt en ik ben blij met wat ik gegenereerd heb. Ten slotte heb ik met een paar anderen studenten gehad over het opslaan van afbeeldingen in een database, ze hebben “Webpack Encore” benoemd, hierin zal ik dus nog even onderzoek in moeten doen.</w:t>
       </w:r>
     </w:p>
     <w:sectPr>

</xml_diff>

<commit_message>
Push voor een beetje documentatie en temp afbeeldingen
</commit_message>
<xml_diff>
--- a/documentation/Logboek Examen.docx
+++ b/documentation/Logboek Examen.docx
@@ -1,6 +1,6 @@
 
 <file path=word/document.xml><?xml version="1.0" encoding="utf-8"?>
-<w:document xmlns:wpc="http://schemas.microsoft.com/office/word/2010/wordprocessingCanvas" xmlns:cx="http://schemas.microsoft.com/office/drawing/2014/chartex" xmlns:cx1="http://schemas.microsoft.com/office/drawing/2015/9/8/chartex" xmlns:cx2="http://schemas.microsoft.com/office/drawing/2015/10/21/chartex" xmlns:cx3="http://schemas.microsoft.com/office/drawing/2016/5/9/chartex" xmlns:cx4="http://schemas.microsoft.com/office/drawing/2016/5/10/chartex" xmlns:cx5="http://schemas.microsoft.com/office/drawing/2016/5/11/chartex" xmlns:cx6="http://schemas.microsoft.com/office/drawing/2016/5/12/chartex" xmlns:cx7="http://schemas.microsoft.com/office/drawing/2016/5/13/chartex" xmlns:cx8="http://schemas.microsoft.com/office/drawing/2016/5/14/chartex" xmlns:mc="http://schemas.openxmlformats.org/markup-compatibility/2006" xmlns:aink="http://schemas.microsoft.com/office/drawing/2016/ink" xmlns:am3d="http://schemas.microsoft.com/office/drawing/2017/model3d" xmlns:o="urn:schemas-microsoft-com:office:office" xmlns:r="http://schemas.openxmlformats.org/officeDocument/2006/relationships" xmlns:m="http://schemas.openxmlformats.org/officeDocument/2006/math" xmlns:v="urn:schemas-microsoft-com:vml" xmlns:wp14="http://schemas.microsoft.com/office/word/2010/wordprocessingDrawing" xmlns:wp="http://schemas.openxmlformats.org/drawingml/2006/wordprocessingDrawing" xmlns:w10="urn:schemas-microsoft-com:office:word" xmlns:w="http://schemas.openxmlformats.org/wordprocessingml/2006/main" xmlns:w14="http://schemas.microsoft.com/office/word/2010/wordml" xmlns:w15="http://schemas.microsoft.com/office/word/2012/wordml" xmlns:w16cex="http://schemas.microsoft.com/office/word/2018/wordml/cex" xmlns:w16cid="http://schemas.microsoft.com/office/word/2016/wordml/cid" xmlns:w16="http://schemas.microsoft.com/office/word/2018/wordml" xmlns:w16se="http://schemas.microsoft.com/office/word/2015/wordml/symex" xmlns:wpg="http://schemas.microsoft.com/office/word/2010/wordprocessingGroup" xmlns:wpi="http://schemas.microsoft.com/office/word/2010/wordprocessingInk" xmlns:wne="http://schemas.microsoft.com/office/word/2006/wordml" xmlns:wps="http://schemas.microsoft.com/office/word/2010/wordprocessingShape" mc:Ignorable="w14 w15 w16se w16cid w16 w16cex wp14">
+<w:document xmlns:wpc="http://schemas.microsoft.com/office/word/2010/wordprocessingCanvas" xmlns:cx="http://schemas.microsoft.com/office/drawing/2014/chartex" xmlns:cx1="http://schemas.microsoft.com/office/drawing/2015/9/8/chartex" xmlns:cx2="http://schemas.microsoft.com/office/drawing/2015/10/21/chartex" xmlns:cx3="http://schemas.microsoft.com/office/drawing/2016/5/9/chartex" xmlns:cx4="http://schemas.microsoft.com/office/drawing/2016/5/10/chartex" xmlns:cx5="http://schemas.microsoft.com/office/drawing/2016/5/11/chartex" xmlns:cx6="http://schemas.microsoft.com/office/drawing/2016/5/12/chartex" xmlns:cx7="http://schemas.microsoft.com/office/drawing/2016/5/13/chartex" xmlns:cx8="http://schemas.microsoft.com/office/drawing/2016/5/14/chartex" xmlns:mc="http://schemas.openxmlformats.org/markup-compatibility/2006" xmlns:aink="http://schemas.microsoft.com/office/drawing/2016/ink" xmlns:am3d="http://schemas.microsoft.com/office/drawing/2017/model3d" xmlns:o="urn:schemas-microsoft-com:office:office" xmlns:r="http://schemas.openxmlformats.org/officeDocument/2006/relationships" xmlns:m="http://schemas.openxmlformats.org/officeDocument/2006/math" xmlns:v="urn:schemas-microsoft-com:vml" xmlns:wp14="http://schemas.microsoft.com/office/word/2010/wordprocessingDrawing" xmlns:wp="http://schemas.openxmlformats.org/drawingml/2006/wordprocessingDrawing" xmlns:w10="urn:schemas-microsoft-com:office:word" xmlns:w="http://schemas.openxmlformats.org/wordprocessingml/2006/main" xmlns:w14="http://schemas.microsoft.com/office/word/2010/wordml" xmlns:w15="http://schemas.microsoft.com/office/word/2012/wordml" xmlns:w16cex="http://schemas.microsoft.com/office/word/2018/wordml/cex" xmlns:w16cid="http://schemas.microsoft.com/office/word/2016/wordml/cid" xmlns:w16="http://schemas.microsoft.com/office/word/2018/wordml" xmlns:w16sdtdh="http://schemas.microsoft.com/office/word/2020/wordml/sdtdatahash" xmlns:w16se="http://schemas.microsoft.com/office/word/2015/wordml/symex" xmlns:wpg="http://schemas.microsoft.com/office/word/2010/wordprocessingGroup" xmlns:wpi="http://schemas.microsoft.com/office/word/2010/wordprocessingInk" xmlns:wne="http://schemas.microsoft.com/office/word/2006/wordml" xmlns:wps="http://schemas.microsoft.com/office/word/2010/wordprocessingShape" mc:Ignorable="w14 w15 w16se w16cid w16 w16cex w16sdtdh wp14">
   <w:body>
     <w:p>
       <w:pPr>
@@ -70,7 +70,23 @@
           <w:sz w:val="24"/>
           <w:szCs w:val="24"/>
         </w:rPr>
-        <w:t xml:space="preserve">een use case gemaakt, een fysieke (nog niet ingevoegde) schets, contactgegevens, geschatte kosten en </w:t>
+        <w:t xml:space="preserve">een </w:t>
+      </w:r>
+      <w:proofErr w:type="spellStart"/>
+      <w:r>
+        <w:rPr>
+          <w:sz w:val="24"/>
+          <w:szCs w:val="24"/>
+        </w:rPr>
+        <w:t>use</w:t>
+      </w:r>
+      <w:proofErr w:type="spellEnd"/>
+      <w:r>
+        <w:rPr>
+          <w:sz w:val="24"/>
+          <w:szCs w:val="24"/>
+        </w:rPr>
+        <w:t xml:space="preserve"> case gemaakt, een fysieke (nog niet ingevoegde) schets, contactgegevens, geschatte kosten en </w:t>
       </w:r>
       <w:r>
         <w:rPr>
@@ -119,7 +135,23 @@
           <w:sz w:val="24"/>
           <w:szCs w:val="24"/>
         </w:rPr>
-        <w:t>Vandaag een schets gemaakt van de hoofdpagina en in de analyse gezet, hierbij ook beschrijvingen toegevoegd over wat elk onderdeel is. Verder heb ik een user story gemaakt die bij de use case hoort.</w:t>
+        <w:t xml:space="preserve">Vandaag een schets gemaakt van de hoofdpagina en in de analyse gezet, hierbij ook beschrijvingen toegevoegd over wat elk onderdeel is. Verder heb ik een user story gemaakt die bij de </w:t>
+      </w:r>
+      <w:proofErr w:type="spellStart"/>
+      <w:r>
+        <w:rPr>
+          <w:sz w:val="24"/>
+          <w:szCs w:val="24"/>
+        </w:rPr>
+        <w:t>use</w:t>
+      </w:r>
+      <w:proofErr w:type="spellEnd"/>
+      <w:r>
+        <w:rPr>
+          <w:sz w:val="24"/>
+          <w:szCs w:val="24"/>
+        </w:rPr>
+        <w:t xml:space="preserve"> case hoort.</w:t>
       </w:r>
     </w:p>
     <w:p>
@@ -282,6 +314,7 @@
           <w:szCs w:val="44"/>
         </w:rPr>
       </w:pPr>
+      <w:proofErr w:type="spellStart"/>
       <w:r>
         <w:rPr>
           <w:b/>
@@ -290,22 +323,64 @@
           <w:szCs w:val="44"/>
         </w:rPr>
         <w:lastRenderedPageBreak/>
-        <w:t>dindag 30 maart 2021</w:t>
-      </w:r>
-    </w:p>
-    <w:p>
-      <w:pPr>
-        <w:rPr>
-          <w:sz w:val="24"/>
-          <w:szCs w:val="24"/>
-        </w:rPr>
-      </w:pPr>
-      <w:r>
-        <w:rPr>
-          <w:sz w:val="24"/>
-          <w:szCs w:val="24"/>
-        </w:rPr>
-        <w:t>Vandaag voorbereidingen gemaakt voor het project, nagedacht over de database en verschillende Symfony bundles die ik zal willen gebruiken bij het project.</w:t>
+        <w:t>dindag</w:t>
+      </w:r>
+      <w:proofErr w:type="spellEnd"/>
+      <w:r>
+        <w:rPr>
+          <w:b/>
+          <w:bCs/>
+          <w:sz w:val="44"/>
+          <w:szCs w:val="44"/>
+        </w:rPr>
+        <w:t xml:space="preserve"> 30 maart 2021</w:t>
+      </w:r>
+    </w:p>
+    <w:p>
+      <w:pPr>
+        <w:rPr>
+          <w:sz w:val="24"/>
+          <w:szCs w:val="24"/>
+        </w:rPr>
+      </w:pPr>
+      <w:r>
+        <w:rPr>
+          <w:sz w:val="24"/>
+          <w:szCs w:val="24"/>
+        </w:rPr>
+        <w:t xml:space="preserve">Vandaag voorbereidingen gemaakt voor het project, nagedacht over de database en verschillende </w:t>
+      </w:r>
+      <w:proofErr w:type="spellStart"/>
+      <w:r>
+        <w:rPr>
+          <w:sz w:val="24"/>
+          <w:szCs w:val="24"/>
+        </w:rPr>
+        <w:t>Symfony</w:t>
+      </w:r>
+      <w:proofErr w:type="spellEnd"/>
+      <w:r>
+        <w:rPr>
+          <w:sz w:val="24"/>
+          <w:szCs w:val="24"/>
+        </w:rPr>
+        <w:t xml:space="preserve"> </w:t>
+      </w:r>
+      <w:proofErr w:type="spellStart"/>
+      <w:r>
+        <w:rPr>
+          <w:sz w:val="24"/>
+          <w:szCs w:val="24"/>
+        </w:rPr>
+        <w:t>bundles</w:t>
+      </w:r>
+      <w:proofErr w:type="spellEnd"/>
+      <w:r>
+        <w:rPr>
+          <w:sz w:val="24"/>
+          <w:szCs w:val="24"/>
+        </w:rPr>
+        <w:t xml:space="preserve"> die ik zal willen gebruiken bij het project.</w:t>
       </w:r>
     </w:p>
     <w:p>
@@ -347,7 +422,23 @@
           <w:sz w:val="24"/>
           <w:szCs w:val="24"/>
         </w:rPr>
-        <w:t>Vandaag heb ik een datum gepland met mijn klant en assessor voor het bespreken van de analyse, verder heb ik een GitHub repository gemaakt voor het project.</w:t>
+        <w:t xml:space="preserve">Vandaag heb ik een datum gepland met mijn klant en assessor voor het bespreken van de analyse, verder heb ik een GitHub </w:t>
+      </w:r>
+      <w:proofErr w:type="spellStart"/>
+      <w:r>
+        <w:rPr>
+          <w:sz w:val="24"/>
+          <w:szCs w:val="24"/>
+        </w:rPr>
+        <w:t>repository</w:t>
+      </w:r>
+      <w:proofErr w:type="spellEnd"/>
+      <w:r>
+        <w:rPr>
+          <w:sz w:val="24"/>
+          <w:szCs w:val="24"/>
+        </w:rPr>
+        <w:t xml:space="preserve"> gemaakt voor het project.</w:t>
       </w:r>
       <w:r>
         <w:rPr>
@@ -490,7 +581,71 @@
           <w:sz w:val="24"/>
           <w:szCs w:val="24"/>
         </w:rPr>
-        <w:t>Vandaag heb ik tijd bestaat aan het maken van de database die ik gister heb getekend, ik heb deze ook al gegenereerd met Symfony’s makerbundle. Dit is ook verder gelukt en ik ben blij met wat ik gegenereerd heb. Ten slotte heb ik met een paar anderen studenten gehad over het opslaan van afbeeldingen in een database, ze hebben “Webpack Encore” benoemd, hierin zal ik dus nog even onderzoek in moeten doen.</w:t>
+        <w:t xml:space="preserve">Vandaag heb ik tijd bestaat aan het maken van de database die ik gister heb getekend, ik heb deze ook al gegenereerd met </w:t>
+      </w:r>
+      <w:proofErr w:type="spellStart"/>
+      <w:r>
+        <w:rPr>
+          <w:sz w:val="24"/>
+          <w:szCs w:val="24"/>
+        </w:rPr>
+        <w:t>Symfony’s</w:t>
+      </w:r>
+      <w:proofErr w:type="spellEnd"/>
+      <w:r>
+        <w:rPr>
+          <w:sz w:val="24"/>
+          <w:szCs w:val="24"/>
+        </w:rPr>
+        <w:t xml:space="preserve"> </w:t>
+      </w:r>
+      <w:proofErr w:type="spellStart"/>
+      <w:r>
+        <w:rPr>
+          <w:sz w:val="24"/>
+          <w:szCs w:val="24"/>
+        </w:rPr>
+        <w:t>makerbundle</w:t>
+      </w:r>
+      <w:proofErr w:type="spellEnd"/>
+      <w:r>
+        <w:rPr>
+          <w:sz w:val="24"/>
+          <w:szCs w:val="24"/>
+        </w:rPr>
+        <w:t>. Dit is ook verder gelukt en ik ben blij met wat ik gegenereerd heb. Ten slotte heb ik met een paar anderen studenten gehad over het opslaan van afbeeldingen in een database, ze hebben “</w:t>
+      </w:r>
+      <w:proofErr w:type="spellStart"/>
+      <w:r>
+        <w:rPr>
+          <w:sz w:val="24"/>
+          <w:szCs w:val="24"/>
+        </w:rPr>
+        <w:t>Webpack</w:t>
+      </w:r>
+      <w:proofErr w:type="spellEnd"/>
+      <w:r>
+        <w:rPr>
+          <w:sz w:val="24"/>
+          <w:szCs w:val="24"/>
+        </w:rPr>
+        <w:t xml:space="preserve"> </w:t>
+      </w:r>
+      <w:proofErr w:type="spellStart"/>
+      <w:r>
+        <w:rPr>
+          <w:sz w:val="24"/>
+          <w:szCs w:val="24"/>
+        </w:rPr>
+        <w:t>Encore</w:t>
+      </w:r>
+      <w:proofErr w:type="spellEnd"/>
+      <w:r>
+        <w:rPr>
+          <w:sz w:val="24"/>
+          <w:szCs w:val="24"/>
+        </w:rPr>
+        <w:t>” benoemd, hierin zal ik dus nog even onderzoek in moeten doen.</w:t>
       </w:r>
     </w:p>
     <w:p>
@@ -595,7 +750,23 @@
           <w:sz w:val="24"/>
           <w:szCs w:val="24"/>
         </w:rPr>
-        <w:t>Vandaag was het plan om in contact te komen helaas niet gelukt, dit is jammer want ik had verschillende vragen betreffend het feit of de Bee-bot zelf gebruikt mocht worden in het programma. Verder had ik graag alvast een paar verschillende matten van de klant willen ontvangen. We hebben wel verder via een korte chat kunnen afspreken om morgen nog een overleg te hebben</w:t>
+        <w:t xml:space="preserve">Vandaag was het plan om in contact te komen helaas niet gelukt, dit is jammer want ik had verschillende vragen betreffend het feit of de </w:t>
+      </w:r>
+      <w:proofErr w:type="spellStart"/>
+      <w:r>
+        <w:rPr>
+          <w:sz w:val="24"/>
+          <w:szCs w:val="24"/>
+        </w:rPr>
+        <w:t>Bee</w:t>
+      </w:r>
+      <w:proofErr w:type="spellEnd"/>
+      <w:r>
+        <w:rPr>
+          <w:sz w:val="24"/>
+          <w:szCs w:val="24"/>
+        </w:rPr>
+        <w:t>-bot zelf gebruikt mocht worden in het programma. Verder had ik graag alvast een paar verschillende matten van de klant willen ontvangen. We hebben wel verder via een korte chat kunnen afspreken om morgen nog een overleg te hebben</w:t>
       </w:r>
       <w:r>
         <w:rPr>
@@ -644,7 +815,23 @@
           <w:sz w:val="24"/>
           <w:szCs w:val="24"/>
         </w:rPr>
-        <w:t>Vandaag ben ik in contact gekomen met de klant. Ik heb de klant verschillende vragen gesteld, met als belangrijkste de copyright problemen. Op Bee-bot zitten copyright rechten, dit betekend dus dat deze applicatie niet publiekelijk uit kan worden gegeven. Voor de applicatie betekend dus dat tenzij er een ander design word genomen de applicatie “binnenhuis” moet blijven.</w:t>
+        <w:t xml:space="preserve">Vandaag ben ik in contact gekomen met de klant. Ik heb de klant verschillende vragen gesteld, met als belangrijkste de copyright problemen. Op </w:t>
+      </w:r>
+      <w:proofErr w:type="spellStart"/>
+      <w:r>
+        <w:rPr>
+          <w:sz w:val="24"/>
+          <w:szCs w:val="24"/>
+        </w:rPr>
+        <w:t>Bee</w:t>
+      </w:r>
+      <w:proofErr w:type="spellEnd"/>
+      <w:r>
+        <w:rPr>
+          <w:sz w:val="24"/>
+          <w:szCs w:val="24"/>
+        </w:rPr>
+        <w:t>-bot zitten copyright rechten, dit betekend dus dat deze applicatie niet publiekelijk uit kan worden gegeven. Voor de applicatie betekend dus dat tenzij er een ander design word genomen de applicatie “binnenhuis” moet blijven.</w:t>
       </w:r>
       <w:r>
         <w:rPr>
@@ -755,6 +942,22 @@
         </w:rPr>
         <w:t>Vandaag heb ik de boel wat netter gemaakt en de pagina’s aan elkaar verbonden. Ik zal volgende week kijken of ik een begin kan maken aan de hoofdpagina.</w:t>
       </w:r>
+    </w:p>
+    <w:p>
+      <w:pPr>
+        <w:rPr>
+          <w:sz w:val="24"/>
+          <w:szCs w:val="24"/>
+        </w:rPr>
+      </w:pPr>
+    </w:p>
+    <w:p>
+      <w:pPr>
+        <w:rPr>
+          <w:sz w:val="24"/>
+          <w:szCs w:val="24"/>
+        </w:rPr>
+      </w:pPr>
     </w:p>
     <w:sectPr>
       <w:pgSz w:w="11906" w:h="16838"/>
@@ -767,7 +970,7 @@
 </file>
 
 <file path=word/styles.xml><?xml version="1.0" encoding="utf-8"?>
-<w:styles xmlns:mc="http://schemas.openxmlformats.org/markup-compatibility/2006" xmlns:r="http://schemas.openxmlformats.org/officeDocument/2006/relationships" xmlns:w="http://schemas.openxmlformats.org/wordprocessingml/2006/main" xmlns:w14="http://schemas.microsoft.com/office/word/2010/wordml" xmlns:w15="http://schemas.microsoft.com/office/word/2012/wordml" xmlns:w16cex="http://schemas.microsoft.com/office/word/2018/wordml/cex" xmlns:w16cid="http://schemas.microsoft.com/office/word/2016/wordml/cid" xmlns:w16="http://schemas.microsoft.com/office/word/2018/wordml" xmlns:w16se="http://schemas.microsoft.com/office/word/2015/wordml/symex" mc:Ignorable="w14 w15 w16se w16cid w16 w16cex">
+<w:styles xmlns:mc="http://schemas.openxmlformats.org/markup-compatibility/2006" xmlns:r="http://schemas.openxmlformats.org/officeDocument/2006/relationships" xmlns:w="http://schemas.openxmlformats.org/wordprocessingml/2006/main" xmlns:w14="http://schemas.microsoft.com/office/word/2010/wordml" xmlns:w15="http://schemas.microsoft.com/office/word/2012/wordml" xmlns:w16cex="http://schemas.microsoft.com/office/word/2018/wordml/cex" xmlns:w16cid="http://schemas.microsoft.com/office/word/2016/wordml/cid" xmlns:w16="http://schemas.microsoft.com/office/word/2018/wordml" xmlns:w16sdtdh="http://schemas.microsoft.com/office/word/2020/wordml/sdtdatahash" xmlns:w16se="http://schemas.microsoft.com/office/word/2015/wordml/symex" mc:Ignorable="w14 w15 w16se w16cid w16 w16cex w16sdtdh">
   <w:docDefaults>
     <w:rPrDefault>
       <w:rPr>

</xml_diff>